<commit_message>
Added development and delivery process
</commit_message>
<xml_diff>
--- a/Technical Design Document.docx
+++ b/Technical Design Document.docx
@@ -30,11 +30,23 @@
           <w:ilvl w:val="0"/>
           <w:numId w:val="1"/>
         </w:numPr>
+        <w:rPr>
+          <w:sz w:val="18"/>
+          <w:szCs w:val="18"/>
+        </w:rPr>
       </w:pPr>
       <w:r>
+        <w:rPr>
+          <w:sz w:val="18"/>
+          <w:szCs w:val="18"/>
+        </w:rPr>
         <w:t xml:space="preserve">Database – </w:t>
       </w:r>
       <w:r>
+        <w:rPr>
+          <w:sz w:val="18"/>
+          <w:szCs w:val="18"/>
+        </w:rPr>
         <w:t>Sqlite3</w:t>
       </w:r>
     </w:p>
@@ -45,11 +57,23 @@
           <w:ilvl w:val="0"/>
           <w:numId w:val="1"/>
         </w:numPr>
+        <w:rPr>
+          <w:sz w:val="18"/>
+          <w:szCs w:val="18"/>
+        </w:rPr>
       </w:pPr>
       <w:r>
+        <w:rPr>
+          <w:sz w:val="18"/>
+          <w:szCs w:val="18"/>
+        </w:rPr>
         <w:t>API Layer</w:t>
       </w:r>
       <w:r>
+        <w:rPr>
+          <w:sz w:val="18"/>
+          <w:szCs w:val="18"/>
+        </w:rPr>
         <w:t xml:space="preserve"> – Flask API (Python)</w:t>
       </w:r>
     </w:p>
@@ -60,14 +84,30 @@
           <w:ilvl w:val="0"/>
           <w:numId w:val="1"/>
         </w:numPr>
+        <w:rPr>
+          <w:sz w:val="18"/>
+          <w:szCs w:val="18"/>
+        </w:rPr>
       </w:pPr>
       <w:r>
+        <w:rPr>
+          <w:sz w:val="18"/>
+          <w:szCs w:val="18"/>
+        </w:rPr>
         <w:t xml:space="preserve">Communication Protocol </w:t>
       </w:r>
       <w:r>
+        <w:rPr>
+          <w:sz w:val="18"/>
+          <w:szCs w:val="18"/>
+        </w:rPr>
         <w:t>–</w:t>
       </w:r>
       <w:r>
+        <w:rPr>
+          <w:sz w:val="18"/>
+          <w:szCs w:val="18"/>
+        </w:rPr>
         <w:t xml:space="preserve"> HTTP</w:t>
       </w:r>
     </w:p>
@@ -78,8 +118,16 @@
           <w:ilvl w:val="0"/>
           <w:numId w:val="1"/>
         </w:numPr>
+        <w:rPr>
+          <w:sz w:val="18"/>
+          <w:szCs w:val="18"/>
+        </w:rPr>
       </w:pPr>
       <w:r>
+        <w:rPr>
+          <w:sz w:val="18"/>
+          <w:szCs w:val="18"/>
+        </w:rPr>
         <w:t>API logic and Code base – Python</w:t>
       </w:r>
     </w:p>
@@ -90,17 +138,495 @@
           <w:ilvl w:val="0"/>
           <w:numId w:val="1"/>
         </w:numPr>
+        <w:rPr>
+          <w:sz w:val="18"/>
+          <w:szCs w:val="18"/>
+        </w:rPr>
       </w:pPr>
       <w:r>
+        <w:rPr>
+          <w:sz w:val="18"/>
+          <w:szCs w:val="18"/>
+        </w:rPr>
         <w:t xml:space="preserve">ORM tool – </w:t>
       </w:r>
       <w:proofErr w:type="spellStart"/>
       <w:r>
+        <w:rPr>
+          <w:sz w:val="18"/>
+          <w:szCs w:val="18"/>
+        </w:rPr>
         <w:t>SQLalchemy</w:t>
       </w:r>
       <w:proofErr w:type="spellEnd"/>
       <w:r>
+        <w:rPr>
+          <w:sz w:val="18"/>
+          <w:szCs w:val="18"/>
+        </w:rPr>
         <w:t xml:space="preserve"> (Python)</w:t>
+      </w:r>
+    </w:p>
+    <w:p>
+      <w:pPr>
+        <w:pStyle w:val="NoSpacing"/>
+      </w:pPr>
+      <w:r>
+        <w:rPr>
+          <w:rStyle w:val="Heading2Char"/>
+        </w:rPr>
+        <w:t>Development process</w:t>
+      </w:r>
+      <w:r>
+        <w:t>:</w:t>
+      </w:r>
+    </w:p>
+    <w:p>
+      <w:pPr>
+        <w:pStyle w:val="NoSpacing"/>
+        <w:numPr>
+          <w:ilvl w:val="0"/>
+          <w:numId w:val="2"/>
+        </w:numPr>
+        <w:rPr>
+          <w:sz w:val="18"/>
+          <w:szCs w:val="18"/>
+        </w:rPr>
+      </w:pPr>
+      <w:r>
+        <w:rPr>
+          <w:sz w:val="18"/>
+          <w:szCs w:val="18"/>
+        </w:rPr>
+        <w:t>Following 2-week sprints in SCRUM team to complete the project with rough estimate of 2 sprints in complete development and testing</w:t>
+      </w:r>
+    </w:p>
+    <w:p>
+      <w:pPr>
+        <w:pStyle w:val="NoSpacing"/>
+        <w:numPr>
+          <w:ilvl w:val="0"/>
+          <w:numId w:val="2"/>
+        </w:numPr>
+        <w:rPr>
+          <w:sz w:val="18"/>
+          <w:szCs w:val="18"/>
+        </w:rPr>
+      </w:pPr>
+      <w:r>
+        <w:rPr>
+          <w:sz w:val="18"/>
+          <w:szCs w:val="18"/>
+        </w:rPr>
+        <w:t>Development Items:</w:t>
+      </w:r>
+    </w:p>
+    <w:p>
+      <w:pPr>
+        <w:pStyle w:val="NoSpacing"/>
+        <w:numPr>
+          <w:ilvl w:val="1"/>
+          <w:numId w:val="2"/>
+        </w:numPr>
+        <w:rPr>
+          <w:sz w:val="18"/>
+          <w:szCs w:val="18"/>
+        </w:rPr>
+      </w:pPr>
+      <w:r>
+        <w:rPr>
+          <w:sz w:val="18"/>
+          <w:szCs w:val="18"/>
+        </w:rPr>
+        <w:t>Design POC and Design discuss</w:t>
+      </w:r>
+    </w:p>
+    <w:p>
+      <w:pPr>
+        <w:pStyle w:val="NoSpacing"/>
+        <w:numPr>
+          <w:ilvl w:val="1"/>
+          <w:numId w:val="2"/>
+        </w:numPr>
+        <w:rPr>
+          <w:sz w:val="18"/>
+          <w:szCs w:val="18"/>
+        </w:rPr>
+      </w:pPr>
+      <w:r>
+        <w:rPr>
+          <w:sz w:val="18"/>
+          <w:szCs w:val="18"/>
+        </w:rPr>
+        <w:t>Technology stack finalization</w:t>
+      </w:r>
+    </w:p>
+    <w:p>
+      <w:pPr>
+        <w:pStyle w:val="NoSpacing"/>
+        <w:numPr>
+          <w:ilvl w:val="1"/>
+          <w:numId w:val="2"/>
+        </w:numPr>
+        <w:rPr>
+          <w:sz w:val="18"/>
+          <w:szCs w:val="18"/>
+        </w:rPr>
+      </w:pPr>
+      <w:r>
+        <w:rPr>
+          <w:sz w:val="18"/>
+          <w:szCs w:val="18"/>
+        </w:rPr>
+        <w:t>Estimate Request per seconds to get acceptable API response time.</w:t>
+      </w:r>
+    </w:p>
+    <w:p>
+      <w:pPr>
+        <w:pStyle w:val="NoSpacing"/>
+        <w:numPr>
+          <w:ilvl w:val="1"/>
+          <w:numId w:val="2"/>
+        </w:numPr>
+        <w:rPr>
+          <w:sz w:val="18"/>
+          <w:szCs w:val="18"/>
+        </w:rPr>
+      </w:pPr>
+      <w:r>
+        <w:rPr>
+          <w:sz w:val="18"/>
+          <w:szCs w:val="18"/>
+        </w:rPr>
+        <w:t>Divide the module in 4 sections for parallel and independent development</w:t>
+      </w:r>
+    </w:p>
+    <w:p>
+      <w:pPr>
+        <w:pStyle w:val="NoSpacing"/>
+        <w:numPr>
+          <w:ilvl w:val="2"/>
+          <w:numId w:val="2"/>
+        </w:numPr>
+        <w:rPr>
+          <w:sz w:val="18"/>
+          <w:szCs w:val="18"/>
+        </w:rPr>
+      </w:pPr>
+      <w:r>
+        <w:rPr>
+          <w:sz w:val="18"/>
+          <w:szCs w:val="18"/>
+        </w:rPr>
+        <w:t>ORM Layer</w:t>
+      </w:r>
+    </w:p>
+    <w:p>
+      <w:pPr>
+        <w:pStyle w:val="NoSpacing"/>
+        <w:numPr>
+          <w:ilvl w:val="2"/>
+          <w:numId w:val="2"/>
+        </w:numPr>
+        <w:rPr>
+          <w:sz w:val="18"/>
+          <w:szCs w:val="18"/>
+        </w:rPr>
+      </w:pPr>
+      <w:r>
+        <w:rPr>
+          <w:sz w:val="18"/>
+          <w:szCs w:val="18"/>
+        </w:rPr>
+        <w:t>Flask API layer</w:t>
+      </w:r>
+    </w:p>
+    <w:p>
+      <w:pPr>
+        <w:pStyle w:val="NoSpacing"/>
+        <w:numPr>
+          <w:ilvl w:val="2"/>
+          <w:numId w:val="2"/>
+        </w:numPr>
+        <w:rPr>
+          <w:sz w:val="18"/>
+          <w:szCs w:val="18"/>
+        </w:rPr>
+      </w:pPr>
+      <w:r>
+        <w:rPr>
+          <w:sz w:val="18"/>
+          <w:szCs w:val="18"/>
+        </w:rPr>
+        <w:t>Database schema design</w:t>
+      </w:r>
+    </w:p>
+    <w:p>
+      <w:pPr>
+        <w:pStyle w:val="NoSpacing"/>
+        <w:numPr>
+          <w:ilvl w:val="2"/>
+          <w:numId w:val="2"/>
+        </w:numPr>
+        <w:rPr>
+          <w:sz w:val="18"/>
+          <w:szCs w:val="18"/>
+        </w:rPr>
+      </w:pPr>
+      <w:r>
+        <w:rPr>
+          <w:sz w:val="18"/>
+          <w:szCs w:val="18"/>
+        </w:rPr>
+        <w:t>WSGI server setup</w:t>
+      </w:r>
+    </w:p>
+    <w:p>
+      <w:pPr>
+        <w:pStyle w:val="NoSpacing"/>
+        <w:numPr>
+          <w:ilvl w:val="0"/>
+          <w:numId w:val="2"/>
+        </w:numPr>
+        <w:rPr>
+          <w:sz w:val="18"/>
+          <w:szCs w:val="18"/>
+        </w:rPr>
+      </w:pPr>
+      <w:r>
+        <w:rPr>
+          <w:sz w:val="18"/>
+          <w:szCs w:val="18"/>
+        </w:rPr>
+        <w:t>Development to start with skeleton defined for folder structure:</w:t>
+      </w:r>
+    </w:p>
+    <w:p>
+      <w:pPr>
+        <w:pStyle w:val="NoSpacing"/>
+        <w:numPr>
+          <w:ilvl w:val="1"/>
+          <w:numId w:val="2"/>
+        </w:numPr>
+        <w:rPr>
+          <w:sz w:val="18"/>
+          <w:szCs w:val="18"/>
+        </w:rPr>
+      </w:pPr>
+      <w:r>
+        <w:rPr>
+          <w:sz w:val="18"/>
+          <w:szCs w:val="18"/>
+        </w:rPr>
+        <w:t>Project Root Dir</w:t>
+      </w:r>
+    </w:p>
+    <w:p>
+      <w:pPr>
+        <w:pStyle w:val="NoSpacing"/>
+        <w:numPr>
+          <w:ilvl w:val="2"/>
+          <w:numId w:val="2"/>
+        </w:numPr>
+        <w:rPr>
+          <w:sz w:val="18"/>
+          <w:szCs w:val="18"/>
+        </w:rPr>
+      </w:pPr>
+      <w:r>
+        <w:rPr>
+          <w:sz w:val="18"/>
+          <w:szCs w:val="18"/>
+        </w:rPr>
+        <w:t xml:space="preserve">Database: contains database connect and </w:t>
+      </w:r>
+      <w:proofErr w:type="spellStart"/>
+      <w:r>
+        <w:rPr>
+          <w:sz w:val="18"/>
+          <w:szCs w:val="18"/>
+        </w:rPr>
+        <w:t>db</w:t>
+      </w:r>
+      <w:proofErr w:type="spellEnd"/>
+      <w:r>
+        <w:rPr>
+          <w:sz w:val="18"/>
+          <w:szCs w:val="18"/>
+        </w:rPr>
+        <w:t xml:space="preserve"> files</w:t>
+      </w:r>
+    </w:p>
+    <w:p>
+      <w:pPr>
+        <w:pStyle w:val="NoSpacing"/>
+        <w:numPr>
+          <w:ilvl w:val="2"/>
+          <w:numId w:val="2"/>
+        </w:numPr>
+        <w:rPr>
+          <w:sz w:val="18"/>
+          <w:szCs w:val="18"/>
+        </w:rPr>
+      </w:pPr>
+      <w:r>
+        <w:rPr>
+          <w:sz w:val="18"/>
+          <w:szCs w:val="18"/>
+        </w:rPr>
+        <w:t>Data model: contain ORM data model</w:t>
+      </w:r>
+    </w:p>
+    <w:p>
+      <w:pPr>
+        <w:pStyle w:val="NoSpacing"/>
+        <w:numPr>
+          <w:ilvl w:val="2"/>
+          <w:numId w:val="2"/>
+        </w:numPr>
+        <w:rPr>
+          <w:sz w:val="18"/>
+          <w:szCs w:val="18"/>
+        </w:rPr>
+      </w:pPr>
+      <w:proofErr w:type="spellStart"/>
+      <w:r>
+        <w:rPr>
+          <w:sz w:val="18"/>
+          <w:szCs w:val="18"/>
+        </w:rPr>
+        <w:t>Src</w:t>
+      </w:r>
+      <w:proofErr w:type="spellEnd"/>
+      <w:r>
+        <w:rPr>
+          <w:sz w:val="18"/>
+          <w:szCs w:val="18"/>
+        </w:rPr>
+        <w:t>: source code</w:t>
+      </w:r>
+    </w:p>
+    <w:p>
+      <w:pPr>
+        <w:pStyle w:val="NoSpacing"/>
+        <w:numPr>
+          <w:ilvl w:val="2"/>
+          <w:numId w:val="2"/>
+        </w:numPr>
+        <w:rPr>
+          <w:sz w:val="18"/>
+          <w:szCs w:val="18"/>
+        </w:rPr>
+      </w:pPr>
+      <w:r>
+        <w:rPr>
+          <w:sz w:val="18"/>
+          <w:szCs w:val="18"/>
+        </w:rPr>
+        <w:t xml:space="preserve">Config: environment wise configuration [dev, </w:t>
+      </w:r>
+      <w:proofErr w:type="spellStart"/>
+      <w:r>
+        <w:rPr>
+          <w:sz w:val="18"/>
+          <w:szCs w:val="18"/>
+        </w:rPr>
+        <w:t>qa</w:t>
+      </w:r>
+      <w:proofErr w:type="spellEnd"/>
+      <w:r>
+        <w:rPr>
+          <w:sz w:val="18"/>
+          <w:szCs w:val="18"/>
+        </w:rPr>
+        <w:t>, prod]</w:t>
+      </w:r>
+    </w:p>
+    <w:p>
+      <w:pPr>
+        <w:pStyle w:val="NoSpacing"/>
+        <w:numPr>
+          <w:ilvl w:val="1"/>
+          <w:numId w:val="2"/>
+        </w:numPr>
+        <w:rPr>
+          <w:sz w:val="18"/>
+          <w:szCs w:val="18"/>
+        </w:rPr>
+      </w:pPr>
+      <w:r>
+        <w:rPr>
+          <w:sz w:val="18"/>
+          <w:szCs w:val="18"/>
+        </w:rPr>
+        <w:t>Other driver files and requirement documents under root dir.</w:t>
+      </w:r>
+    </w:p>
+    <w:p>
+      <w:pPr>
+        <w:pStyle w:val="NoSpacing"/>
+        <w:numPr>
+          <w:ilvl w:val="0"/>
+          <w:numId w:val="2"/>
+        </w:numPr>
+        <w:rPr>
+          <w:sz w:val="18"/>
+          <w:szCs w:val="18"/>
+        </w:rPr>
+      </w:pPr>
+      <w:r>
+        <w:rPr>
+          <w:sz w:val="18"/>
+          <w:szCs w:val="18"/>
+        </w:rPr>
+        <w:t xml:space="preserve">Dev Testing </w:t>
+      </w:r>
+      <w:r>
+        <w:rPr>
+          <w:sz w:val="18"/>
+          <w:szCs w:val="18"/>
+        </w:rPr>
+        <w:t>involves sanity check of API endpoints to work without errors using Postman</w:t>
+      </w:r>
+    </w:p>
+    <w:p>
+      <w:pPr>
+        <w:pStyle w:val="NoSpacing"/>
+        <w:numPr>
+          <w:ilvl w:val="0"/>
+          <w:numId w:val="2"/>
+        </w:numPr>
+        <w:rPr>
+          <w:sz w:val="18"/>
+          <w:szCs w:val="18"/>
+        </w:rPr>
+      </w:pPr>
+      <w:r>
+        <w:rPr>
+          <w:sz w:val="18"/>
+          <w:szCs w:val="18"/>
+        </w:rPr>
+        <w:t>QA Testing this involves Regression testing, performance testing using Locust and data integrity testing</w:t>
+      </w:r>
+    </w:p>
+    <w:p>
+      <w:pPr>
+        <w:pStyle w:val="NoSpacing"/>
+        <w:numPr>
+          <w:ilvl w:val="0"/>
+          <w:numId w:val="2"/>
+        </w:numPr>
+        <w:rPr>
+          <w:sz w:val="18"/>
+          <w:szCs w:val="18"/>
+        </w:rPr>
+      </w:pPr>
+      <w:r>
+        <w:rPr>
+          <w:sz w:val="18"/>
+          <w:szCs w:val="18"/>
+        </w:rPr>
+        <w:t>Final Prod deployment to be followed in README.md</w:t>
       </w:r>
     </w:p>
     <w:p>
@@ -147,8 +673,16 @@
           <w:p>
             <w:pPr>
               <w:spacing w:after="160" w:line="259" w:lineRule="auto"/>
+              <w:rPr>
+                <w:sz w:val="18"/>
+                <w:szCs w:val="18"/>
+              </w:rPr>
             </w:pPr>
             <w:r>
+              <w:rPr>
+                <w:sz w:val="18"/>
+                <w:szCs w:val="18"/>
+              </w:rPr>
               <w:t>Endpoint</w:t>
             </w:r>
           </w:p>
@@ -162,8 +696,16 @@
             <w:pPr>
               <w:spacing w:after="160" w:line="259" w:lineRule="auto"/>
               <w:cnfStyle w:val="100000000000" w:firstRow="1" w:lastRow="0" w:firstColumn="0" w:lastColumn="0" w:oddVBand="0" w:evenVBand="0" w:oddHBand="0" w:evenHBand="0" w:firstRowFirstColumn="0" w:firstRowLastColumn="0" w:lastRowFirstColumn="0" w:lastRowLastColumn="0"/>
+              <w:rPr>
+                <w:sz w:val="18"/>
+                <w:szCs w:val="18"/>
+              </w:rPr>
             </w:pPr>
             <w:r>
+              <w:rPr>
+                <w:sz w:val="18"/>
+                <w:szCs w:val="18"/>
+              </w:rPr>
               <w:t>HTTP Method</w:t>
             </w:r>
           </w:p>
@@ -177,8 +719,16 @@
             <w:pPr>
               <w:spacing w:after="160" w:line="259" w:lineRule="auto"/>
               <w:cnfStyle w:val="100000000000" w:firstRow="1" w:lastRow="0" w:firstColumn="0" w:lastColumn="0" w:oddVBand="0" w:evenVBand="0" w:oddHBand="0" w:evenHBand="0" w:firstRowFirstColumn="0" w:firstRowLastColumn="0" w:lastRowFirstColumn="0" w:lastRowLastColumn="0"/>
+              <w:rPr>
+                <w:sz w:val="18"/>
+                <w:szCs w:val="18"/>
+              </w:rPr>
             </w:pPr>
             <w:r>
+              <w:rPr>
+                <w:sz w:val="18"/>
+                <w:szCs w:val="18"/>
+              </w:rPr>
               <w:t>CRUD Method</w:t>
             </w:r>
           </w:p>
@@ -192,8 +742,16 @@
             <w:pPr>
               <w:spacing w:after="160" w:line="259" w:lineRule="auto"/>
               <w:cnfStyle w:val="100000000000" w:firstRow="1" w:lastRow="0" w:firstColumn="0" w:lastColumn="0" w:oddVBand="0" w:evenVBand="0" w:oddHBand="0" w:evenHBand="0" w:firstRowFirstColumn="0" w:firstRowLastColumn="0" w:lastRowFirstColumn="0" w:lastRowLastColumn="0"/>
+              <w:rPr>
+                <w:sz w:val="18"/>
+                <w:szCs w:val="18"/>
+              </w:rPr>
             </w:pPr>
             <w:r>
+              <w:rPr>
+                <w:sz w:val="18"/>
+                <w:szCs w:val="18"/>
+              </w:rPr>
               <w:t>Result</w:t>
             </w:r>
           </w:p>
@@ -209,20 +767,33 @@
           <w:p>
             <w:pPr>
               <w:spacing w:after="160" w:line="259" w:lineRule="auto"/>
+              <w:rPr>
+                <w:sz w:val="18"/>
+                <w:szCs w:val="18"/>
+              </w:rPr>
             </w:pPr>
             <w:r>
+              <w:rPr>
+                <w:sz w:val="18"/>
+                <w:szCs w:val="18"/>
+              </w:rPr>
               <w:t>/</w:t>
             </w:r>
             <w:proofErr w:type="spellStart"/>
             <w:r>
+              <w:rPr>
+                <w:sz w:val="18"/>
+                <w:szCs w:val="18"/>
+              </w:rPr>
               <w:t>api</w:t>
             </w:r>
             <w:proofErr w:type="spellEnd"/>
             <w:r>
-              <w:t>/phonebook</w:t>
-            </w:r>
-            <w:r>
-              <w:t>/</w:t>
+              <w:rPr>
+                <w:sz w:val="18"/>
+                <w:szCs w:val="18"/>
+              </w:rPr>
+              <w:t>/phonebook/</w:t>
             </w:r>
           </w:p>
         </w:tc>
@@ -235,8 +806,16 @@
             <w:pPr>
               <w:spacing w:after="160" w:line="259" w:lineRule="auto"/>
               <w:cnfStyle w:val="000000000000" w:firstRow="0" w:lastRow="0" w:firstColumn="0" w:lastColumn="0" w:oddVBand="0" w:evenVBand="0" w:oddHBand="0" w:evenHBand="0" w:firstRowFirstColumn="0" w:firstRowLastColumn="0" w:lastRowFirstColumn="0" w:lastRowLastColumn="0"/>
+              <w:rPr>
+                <w:sz w:val="18"/>
+                <w:szCs w:val="18"/>
+              </w:rPr>
             </w:pPr>
             <w:r>
+              <w:rPr>
+                <w:sz w:val="18"/>
+                <w:szCs w:val="18"/>
+              </w:rPr>
               <w:t>GET</w:t>
             </w:r>
           </w:p>
@@ -250,8 +829,16 @@
             <w:pPr>
               <w:spacing w:after="160" w:line="259" w:lineRule="auto"/>
               <w:cnfStyle w:val="000000000000" w:firstRow="0" w:lastRow="0" w:firstColumn="0" w:lastColumn="0" w:oddVBand="0" w:evenVBand="0" w:oddHBand="0" w:evenHBand="0" w:firstRowFirstColumn="0" w:firstRowLastColumn="0" w:lastRowFirstColumn="0" w:lastRowLastColumn="0"/>
+              <w:rPr>
+                <w:sz w:val="18"/>
+                <w:szCs w:val="18"/>
+              </w:rPr>
             </w:pPr>
             <w:r>
+              <w:rPr>
+                <w:sz w:val="18"/>
+                <w:szCs w:val="18"/>
+              </w:rPr>
               <w:t>READ</w:t>
             </w:r>
           </w:p>
@@ -265,12 +852,17 @@
             <w:pPr>
               <w:spacing w:after="160" w:line="259" w:lineRule="auto"/>
               <w:cnfStyle w:val="000000000000" w:firstRow="0" w:lastRow="0" w:firstColumn="0" w:lastColumn="0" w:oddVBand="0" w:evenVBand="0" w:oddHBand="0" w:evenHBand="0" w:firstRowFirstColumn="0" w:firstRowLastColumn="0" w:lastRowFirstColumn="0" w:lastRowLastColumn="0"/>
+              <w:rPr>
+                <w:sz w:val="18"/>
+                <w:szCs w:val="18"/>
+              </w:rPr>
             </w:pPr>
             <w:r>
-              <w:t xml:space="preserve">Get all </w:t>
-            </w:r>
-            <w:r>
-              <w:t>phone book entries</w:t>
+              <w:rPr>
+                <w:sz w:val="18"/>
+                <w:szCs w:val="18"/>
+              </w:rPr>
+              <w:t>Get all phone book entries</w:t>
             </w:r>
           </w:p>
         </w:tc>
@@ -285,25 +877,53 @@
           <w:p>
             <w:pPr>
               <w:spacing w:after="160" w:line="259" w:lineRule="auto"/>
+              <w:rPr>
+                <w:sz w:val="18"/>
+                <w:szCs w:val="18"/>
+              </w:rPr>
             </w:pPr>
             <w:r>
+              <w:rPr>
+                <w:sz w:val="18"/>
+                <w:szCs w:val="18"/>
+              </w:rPr>
               <w:t>/</w:t>
             </w:r>
             <w:proofErr w:type="spellStart"/>
             <w:r>
+              <w:rPr>
+                <w:sz w:val="18"/>
+                <w:szCs w:val="18"/>
+              </w:rPr>
               <w:t>api</w:t>
             </w:r>
             <w:proofErr w:type="spellEnd"/>
             <w:r>
+              <w:rPr>
+                <w:sz w:val="18"/>
+                <w:szCs w:val="18"/>
+              </w:rPr>
               <w:t>/</w:t>
             </w:r>
             <w:r>
+              <w:rPr>
+                <w:sz w:val="18"/>
+                <w:szCs w:val="18"/>
+              </w:rPr>
               <w:t>phonebook</w:t>
             </w:r>
             <w:r>
+              <w:rPr>
+                <w:sz w:val="18"/>
+                <w:szCs w:val="18"/>
+              </w:rPr>
               <w:t>/</w:t>
             </w:r>
             <w:r>
+              <w:rPr>
+                <w:sz w:val="18"/>
+                <w:szCs w:val="18"/>
+              </w:rPr>
               <w:t>add</w:t>
             </w:r>
           </w:p>
@@ -317,8 +937,16 @@
             <w:pPr>
               <w:spacing w:after="160" w:line="259" w:lineRule="auto"/>
               <w:cnfStyle w:val="000000000000" w:firstRow="0" w:lastRow="0" w:firstColumn="0" w:lastColumn="0" w:oddVBand="0" w:evenVBand="0" w:oddHBand="0" w:evenHBand="0" w:firstRowFirstColumn="0" w:firstRowLastColumn="0" w:lastRowFirstColumn="0" w:lastRowLastColumn="0"/>
+              <w:rPr>
+                <w:sz w:val="18"/>
+                <w:szCs w:val="18"/>
+              </w:rPr>
             </w:pPr>
             <w:r>
+              <w:rPr>
+                <w:sz w:val="18"/>
+                <w:szCs w:val="18"/>
+              </w:rPr>
               <w:t>POST</w:t>
             </w:r>
           </w:p>
@@ -332,8 +960,16 @@
             <w:pPr>
               <w:spacing w:after="160" w:line="259" w:lineRule="auto"/>
               <w:cnfStyle w:val="000000000000" w:firstRow="0" w:lastRow="0" w:firstColumn="0" w:lastColumn="0" w:oddVBand="0" w:evenVBand="0" w:oddHBand="0" w:evenHBand="0" w:firstRowFirstColumn="0" w:firstRowLastColumn="0" w:lastRowFirstColumn="0" w:lastRowLastColumn="0"/>
+              <w:rPr>
+                <w:sz w:val="18"/>
+                <w:szCs w:val="18"/>
+              </w:rPr>
             </w:pPr>
             <w:r>
+              <w:rPr>
+                <w:sz w:val="18"/>
+                <w:szCs w:val="18"/>
+              </w:rPr>
               <w:t>CREATE</w:t>
             </w:r>
           </w:p>
@@ -347,12 +983,17 @@
             <w:pPr>
               <w:spacing w:after="160" w:line="259" w:lineRule="auto"/>
               <w:cnfStyle w:val="000000000000" w:firstRow="0" w:lastRow="0" w:firstColumn="0" w:lastColumn="0" w:oddVBand="0" w:evenVBand="0" w:oddHBand="0" w:evenHBand="0" w:firstRowFirstColumn="0" w:firstRowLastColumn="0" w:lastRowFirstColumn="0" w:lastRowLastColumn="0"/>
+              <w:rPr>
+                <w:sz w:val="18"/>
+                <w:szCs w:val="18"/>
+              </w:rPr>
             </w:pPr>
             <w:r>
-              <w:t xml:space="preserve">Create </w:t>
-            </w:r>
-            <w:r>
-              <w:t>entry in phone book</w:t>
+              <w:rPr>
+                <w:sz w:val="18"/>
+                <w:szCs w:val="18"/>
+              </w:rPr>
+              <w:t>Create entry in phone book</w:t>
             </w:r>
           </w:p>
         </w:tc>
@@ -367,29 +1008,61 @@
           <w:p>
             <w:pPr>
               <w:spacing w:after="160" w:line="259" w:lineRule="auto"/>
+              <w:rPr>
+                <w:sz w:val="18"/>
+                <w:szCs w:val="18"/>
+              </w:rPr>
             </w:pPr>
             <w:r>
+              <w:rPr>
+                <w:sz w:val="18"/>
+                <w:szCs w:val="18"/>
+              </w:rPr>
               <w:t>/</w:t>
             </w:r>
             <w:proofErr w:type="spellStart"/>
             <w:r>
+              <w:rPr>
+                <w:sz w:val="18"/>
+                <w:szCs w:val="18"/>
+              </w:rPr>
               <w:t>api</w:t>
             </w:r>
             <w:proofErr w:type="spellEnd"/>
             <w:r>
+              <w:rPr>
+                <w:sz w:val="18"/>
+                <w:szCs w:val="18"/>
+              </w:rPr>
               <w:t>/</w:t>
             </w:r>
             <w:r>
+              <w:rPr>
+                <w:sz w:val="18"/>
+                <w:szCs w:val="18"/>
+              </w:rPr>
               <w:t xml:space="preserve"> </w:t>
             </w:r>
             <w:r>
+              <w:rPr>
+                <w:sz w:val="18"/>
+                <w:szCs w:val="18"/>
+              </w:rPr>
               <w:t>phonebook</w:t>
             </w:r>
             <w:r>
+              <w:rPr>
+                <w:sz w:val="18"/>
+                <w:szCs w:val="18"/>
+              </w:rPr>
               <w:t>/search</w:t>
             </w:r>
             <w:proofErr w:type="gramStart"/>
             <w:r>
+              <w:rPr>
+                <w:sz w:val="18"/>
+                <w:szCs w:val="18"/>
+              </w:rPr>
               <w:t>/:surname</w:t>
             </w:r>
             <w:proofErr w:type="gramEnd"/>
@@ -404,8 +1077,16 @@
             <w:pPr>
               <w:spacing w:after="160" w:line="259" w:lineRule="auto"/>
               <w:cnfStyle w:val="000000000000" w:firstRow="0" w:lastRow="0" w:firstColumn="0" w:lastColumn="0" w:oddVBand="0" w:evenVBand="0" w:oddHBand="0" w:evenHBand="0" w:firstRowFirstColumn="0" w:firstRowLastColumn="0" w:lastRowFirstColumn="0" w:lastRowLastColumn="0"/>
+              <w:rPr>
+                <w:sz w:val="18"/>
+                <w:szCs w:val="18"/>
+              </w:rPr>
             </w:pPr>
             <w:r>
+              <w:rPr>
+                <w:sz w:val="18"/>
+                <w:szCs w:val="18"/>
+              </w:rPr>
               <w:t>GET</w:t>
             </w:r>
           </w:p>
@@ -419,8 +1100,16 @@
             <w:pPr>
               <w:spacing w:after="160" w:line="259" w:lineRule="auto"/>
               <w:cnfStyle w:val="000000000000" w:firstRow="0" w:lastRow="0" w:firstColumn="0" w:lastColumn="0" w:oddVBand="0" w:evenVBand="0" w:oddHBand="0" w:evenHBand="0" w:firstRowFirstColumn="0" w:firstRowLastColumn="0" w:lastRowFirstColumn="0" w:lastRowLastColumn="0"/>
+              <w:rPr>
+                <w:sz w:val="18"/>
+                <w:szCs w:val="18"/>
+              </w:rPr>
             </w:pPr>
             <w:r>
+              <w:rPr>
+                <w:sz w:val="18"/>
+                <w:szCs w:val="18"/>
+              </w:rPr>
               <w:t>READ</w:t>
             </w:r>
           </w:p>
@@ -434,12 +1123,17 @@
             <w:pPr>
               <w:spacing w:after="160" w:line="259" w:lineRule="auto"/>
               <w:cnfStyle w:val="000000000000" w:firstRow="0" w:lastRow="0" w:firstColumn="0" w:lastColumn="0" w:oddVBand="0" w:evenVBand="0" w:oddHBand="0" w:evenHBand="0" w:firstRowFirstColumn="0" w:firstRowLastColumn="0" w:lastRowFirstColumn="0" w:lastRowLastColumn="0"/>
+              <w:rPr>
+                <w:sz w:val="18"/>
+                <w:szCs w:val="18"/>
+              </w:rPr>
             </w:pPr>
             <w:r>
-              <w:t xml:space="preserve">Get </w:t>
-            </w:r>
-            <w:r>
-              <w:t>phone book by sur name</w:t>
+              <w:rPr>
+                <w:sz w:val="18"/>
+                <w:szCs w:val="18"/>
+              </w:rPr>
+              <w:t>Get phone book by sur name</w:t>
             </w:r>
           </w:p>
         </w:tc>
@@ -454,31 +1148,63 @@
           <w:p>
             <w:pPr>
               <w:spacing w:after="160" w:line="259" w:lineRule="auto"/>
+              <w:rPr>
+                <w:sz w:val="18"/>
+                <w:szCs w:val="18"/>
+              </w:rPr>
             </w:pPr>
             <w:r>
+              <w:rPr>
+                <w:sz w:val="18"/>
+                <w:szCs w:val="18"/>
+              </w:rPr>
               <w:t>/</w:t>
             </w:r>
             <w:proofErr w:type="spellStart"/>
             <w:r>
+              <w:rPr>
+                <w:sz w:val="18"/>
+                <w:szCs w:val="18"/>
+              </w:rPr>
               <w:t>api</w:t>
             </w:r>
             <w:proofErr w:type="spellEnd"/>
             <w:r>
+              <w:rPr>
+                <w:sz w:val="18"/>
+                <w:szCs w:val="18"/>
+              </w:rPr>
               <w:t>/</w:t>
             </w:r>
             <w:r>
+              <w:rPr>
+                <w:sz w:val="18"/>
+                <w:szCs w:val="18"/>
+              </w:rPr>
               <w:t>phonebook</w:t>
             </w:r>
             <w:r>
+              <w:rPr>
+                <w:sz w:val="18"/>
+                <w:szCs w:val="18"/>
+              </w:rPr>
               <w:t>/update</w:t>
             </w:r>
             <w:proofErr w:type="gramStart"/>
             <w:r>
+              <w:rPr>
+                <w:sz w:val="18"/>
+                <w:szCs w:val="18"/>
+              </w:rPr>
               <w:t>/:surname,:</w:t>
             </w:r>
             <w:proofErr w:type="spellStart"/>
             <w:proofErr w:type="gramEnd"/>
             <w:r>
+              <w:rPr>
+                <w:sz w:val="18"/>
+                <w:szCs w:val="18"/>
+              </w:rPr>
               <w:t>firstname</w:t>
             </w:r>
             <w:proofErr w:type="spellEnd"/>
@@ -493,8 +1219,16 @@
             <w:pPr>
               <w:spacing w:after="160" w:line="259" w:lineRule="auto"/>
               <w:cnfStyle w:val="000000000000" w:firstRow="0" w:lastRow="0" w:firstColumn="0" w:lastColumn="0" w:oddVBand="0" w:evenVBand="0" w:oddHBand="0" w:evenHBand="0" w:firstRowFirstColumn="0" w:firstRowLastColumn="0" w:lastRowFirstColumn="0" w:lastRowLastColumn="0"/>
+              <w:rPr>
+                <w:sz w:val="18"/>
+                <w:szCs w:val="18"/>
+              </w:rPr>
             </w:pPr>
             <w:r>
+              <w:rPr>
+                <w:sz w:val="18"/>
+                <w:szCs w:val="18"/>
+              </w:rPr>
               <w:t>PUT</w:t>
             </w:r>
           </w:p>
@@ -508,8 +1242,16 @@
             <w:pPr>
               <w:spacing w:after="160" w:line="259" w:lineRule="auto"/>
               <w:cnfStyle w:val="000000000000" w:firstRow="0" w:lastRow="0" w:firstColumn="0" w:lastColumn="0" w:oddVBand="0" w:evenVBand="0" w:oddHBand="0" w:evenHBand="0" w:firstRowFirstColumn="0" w:firstRowLastColumn="0" w:lastRowFirstColumn="0" w:lastRowLastColumn="0"/>
+              <w:rPr>
+                <w:sz w:val="18"/>
+                <w:szCs w:val="18"/>
+              </w:rPr>
             </w:pPr>
             <w:r>
+              <w:rPr>
+                <w:sz w:val="18"/>
+                <w:szCs w:val="18"/>
+              </w:rPr>
               <w:t>UPDATE</w:t>
             </w:r>
           </w:p>
@@ -523,15 +1265,24 @@
             <w:pPr>
               <w:spacing w:after="160" w:line="259" w:lineRule="auto"/>
               <w:cnfStyle w:val="000000000000" w:firstRow="0" w:lastRow="0" w:firstColumn="0" w:lastColumn="0" w:oddVBand="0" w:evenVBand="0" w:oddHBand="0" w:evenHBand="0" w:firstRowFirstColumn="0" w:firstRowLastColumn="0" w:lastRowFirstColumn="0" w:lastRowLastColumn="0"/>
+              <w:rPr>
+                <w:sz w:val="18"/>
+                <w:szCs w:val="18"/>
+              </w:rPr>
             </w:pPr>
             <w:r>
+              <w:rPr>
+                <w:sz w:val="18"/>
+                <w:szCs w:val="18"/>
+              </w:rPr>
               <w:t>Update</w:t>
             </w:r>
             <w:r>
-              <w:t xml:space="preserve"> </w:t>
-            </w:r>
-            <w:r>
-              <w:t>entry in phone book</w:t>
+              <w:rPr>
+                <w:sz w:val="18"/>
+                <w:szCs w:val="18"/>
+              </w:rPr>
+              <w:t xml:space="preserve"> entry in phone book</w:t>
             </w:r>
           </w:p>
         </w:tc>
@@ -546,31 +1297,63 @@
           <w:p>
             <w:pPr>
               <w:spacing w:after="160" w:line="259" w:lineRule="auto"/>
+              <w:rPr>
+                <w:sz w:val="18"/>
+                <w:szCs w:val="18"/>
+              </w:rPr>
             </w:pPr>
             <w:r>
+              <w:rPr>
+                <w:sz w:val="18"/>
+                <w:szCs w:val="18"/>
+              </w:rPr>
               <w:t>/</w:t>
             </w:r>
             <w:proofErr w:type="spellStart"/>
             <w:r>
+              <w:rPr>
+                <w:sz w:val="18"/>
+                <w:szCs w:val="18"/>
+              </w:rPr>
               <w:t>api</w:t>
             </w:r>
             <w:proofErr w:type="spellEnd"/>
             <w:r>
+              <w:rPr>
+                <w:sz w:val="18"/>
+                <w:szCs w:val="18"/>
+              </w:rPr>
               <w:t>/</w:t>
             </w:r>
             <w:r>
+              <w:rPr>
+                <w:sz w:val="18"/>
+                <w:szCs w:val="18"/>
+              </w:rPr>
               <w:t>phonebook/</w:t>
             </w:r>
             <w:r>
+              <w:rPr>
+                <w:sz w:val="18"/>
+                <w:szCs w:val="18"/>
+              </w:rPr>
               <w:t>remove</w:t>
             </w:r>
             <w:proofErr w:type="gramStart"/>
             <w:r>
+              <w:rPr>
+                <w:sz w:val="18"/>
+                <w:szCs w:val="18"/>
+              </w:rPr>
               <w:t>/:surname,:</w:t>
             </w:r>
             <w:proofErr w:type="spellStart"/>
             <w:proofErr w:type="gramEnd"/>
             <w:r>
+              <w:rPr>
+                <w:sz w:val="18"/>
+                <w:szCs w:val="18"/>
+              </w:rPr>
               <w:t>firstname</w:t>
             </w:r>
             <w:proofErr w:type="spellEnd"/>
@@ -585,8 +1368,16 @@
             <w:pPr>
               <w:spacing w:after="160" w:line="259" w:lineRule="auto"/>
               <w:cnfStyle w:val="000000000000" w:firstRow="0" w:lastRow="0" w:firstColumn="0" w:lastColumn="0" w:oddVBand="0" w:evenVBand="0" w:oddHBand="0" w:evenHBand="0" w:firstRowFirstColumn="0" w:firstRowLastColumn="0" w:lastRowFirstColumn="0" w:lastRowLastColumn="0"/>
+              <w:rPr>
+                <w:sz w:val="18"/>
+                <w:szCs w:val="18"/>
+              </w:rPr>
             </w:pPr>
             <w:r>
+              <w:rPr>
+                <w:sz w:val="18"/>
+                <w:szCs w:val="18"/>
+              </w:rPr>
               <w:t>DELETE</w:t>
             </w:r>
           </w:p>
@@ -600,8 +1391,16 @@
             <w:pPr>
               <w:spacing w:after="160" w:line="259" w:lineRule="auto"/>
               <w:cnfStyle w:val="000000000000" w:firstRow="0" w:lastRow="0" w:firstColumn="0" w:lastColumn="0" w:oddVBand="0" w:evenVBand="0" w:oddHBand="0" w:evenHBand="0" w:firstRowFirstColumn="0" w:firstRowLastColumn="0" w:lastRowFirstColumn="0" w:lastRowLastColumn="0"/>
+              <w:rPr>
+                <w:sz w:val="18"/>
+                <w:szCs w:val="18"/>
+              </w:rPr>
             </w:pPr>
             <w:r>
+              <w:rPr>
+                <w:sz w:val="18"/>
+                <w:szCs w:val="18"/>
+              </w:rPr>
               <w:t>DELETE</w:t>
             </w:r>
           </w:p>
@@ -615,11 +1414,23 @@
             <w:pPr>
               <w:spacing w:after="160" w:line="259" w:lineRule="auto"/>
               <w:cnfStyle w:val="000000000000" w:firstRow="0" w:lastRow="0" w:firstColumn="0" w:lastColumn="0" w:oddVBand="0" w:evenVBand="0" w:oddHBand="0" w:evenHBand="0" w:firstRowFirstColumn="0" w:firstRowLastColumn="0" w:lastRowFirstColumn="0" w:lastRowLastColumn="0"/>
+              <w:rPr>
+                <w:sz w:val="18"/>
+                <w:szCs w:val="18"/>
+              </w:rPr>
             </w:pPr>
             <w:r>
+              <w:rPr>
+                <w:sz w:val="18"/>
+                <w:szCs w:val="18"/>
+              </w:rPr>
               <w:t xml:space="preserve">Delete </w:t>
             </w:r>
             <w:r>
+              <w:rPr>
+                <w:sz w:val="18"/>
+                <w:szCs w:val="18"/>
+              </w:rPr>
               <w:t>entry in phone book</w:t>
             </w:r>
           </w:p>
@@ -666,11 +1477,28 @@
       </w:r>
     </w:p>
     <w:p>
-      <w:r>
+      <w:pPr>
+        <w:rPr>
+          <w:rFonts w:ascii="Times New Roman" w:hAnsi="Times New Roman" w:cs="Times New Roman"/>
+          <w:sz w:val="18"/>
+          <w:szCs w:val="18"/>
+        </w:rPr>
+      </w:pPr>
+      <w:r>
+        <w:rPr>
+          <w:rFonts w:ascii="Times New Roman" w:hAnsi="Times New Roman" w:cs="Times New Roman"/>
+          <w:sz w:val="18"/>
+          <w:szCs w:val="18"/>
+        </w:rPr>
         <w:t xml:space="preserve">DB Name: </w:t>
       </w:r>
       <w:proofErr w:type="spellStart"/>
       <w:r>
+        <w:rPr>
+          <w:rFonts w:ascii="Times New Roman" w:hAnsi="Times New Roman" w:cs="Times New Roman"/>
+          <w:sz w:val="18"/>
+          <w:szCs w:val="18"/>
+        </w:rPr>
         <w:t>phonebook.db</w:t>
       </w:r>
       <w:proofErr w:type="spellEnd"/>
@@ -678,20 +1506,45 @@
     <w:p>
       <w:pPr>
         <w:pStyle w:val="NoSpacing"/>
+        <w:rPr>
+          <w:rFonts w:ascii="Times New Roman" w:hAnsi="Times New Roman" w:cs="Times New Roman"/>
+          <w:sz w:val="18"/>
+          <w:szCs w:val="18"/>
+        </w:rPr>
       </w:pPr>
       <w:r>
+        <w:rPr>
+          <w:rFonts w:ascii="Times New Roman" w:hAnsi="Times New Roman" w:cs="Times New Roman"/>
+          <w:sz w:val="18"/>
+          <w:szCs w:val="18"/>
+        </w:rPr>
         <w:t>CREATE TABLE "phonebook" (</w:t>
       </w:r>
     </w:p>
     <w:p>
       <w:pPr>
         <w:pStyle w:val="NoSpacing"/>
+        <w:rPr>
+          <w:rFonts w:ascii="Times New Roman" w:hAnsi="Times New Roman" w:cs="Times New Roman"/>
+          <w:sz w:val="18"/>
+          <w:szCs w:val="18"/>
+        </w:rPr>
       </w:pPr>
       <w:r>
+        <w:rPr>
+          <w:rFonts w:ascii="Times New Roman" w:hAnsi="Times New Roman" w:cs="Times New Roman"/>
+          <w:sz w:val="18"/>
+          <w:szCs w:val="18"/>
+        </w:rPr>
         <w:tab/>
         <w:t>"_id"</w:t>
       </w:r>
       <w:r>
+        <w:rPr>
+          <w:rFonts w:ascii="Times New Roman" w:hAnsi="Times New Roman" w:cs="Times New Roman"/>
+          <w:sz w:val="18"/>
+          <w:szCs w:val="18"/>
+        </w:rPr>
         <w:tab/>
         <w:t>INTEGER NOT NULL,</w:t>
       </w:r>
@@ -699,76 +1552,137 @@
     <w:p>
       <w:pPr>
         <w:pStyle w:val="NoSpacing"/>
+        <w:rPr>
+          <w:rFonts w:ascii="Times New Roman" w:hAnsi="Times New Roman" w:cs="Times New Roman"/>
+          <w:sz w:val="18"/>
+          <w:szCs w:val="18"/>
+        </w:rPr>
       </w:pPr>
       <w:r>
+        <w:rPr>
+          <w:rFonts w:ascii="Times New Roman" w:hAnsi="Times New Roman" w:cs="Times New Roman"/>
+          <w:sz w:val="18"/>
+          <w:szCs w:val="18"/>
+        </w:rPr>
         <w:tab/>
         <w:t>"</w:t>
       </w:r>
       <w:proofErr w:type="spellStart"/>
       <w:r>
+        <w:rPr>
+          <w:rFonts w:ascii="Times New Roman" w:hAnsi="Times New Roman" w:cs="Times New Roman"/>
+          <w:sz w:val="18"/>
+          <w:szCs w:val="18"/>
+        </w:rPr>
         <w:t>sur_name</w:t>
       </w:r>
       <w:proofErr w:type="spellEnd"/>
       <w:r>
+        <w:rPr>
+          <w:rFonts w:ascii="Times New Roman" w:hAnsi="Times New Roman" w:cs="Times New Roman"/>
+          <w:sz w:val="18"/>
+          <w:szCs w:val="18"/>
+        </w:rPr>
         <w:t>"</w:t>
       </w:r>
       <w:r>
+        <w:rPr>
+          <w:rFonts w:ascii="Times New Roman" w:hAnsi="Times New Roman" w:cs="Times New Roman"/>
+          <w:sz w:val="18"/>
+          <w:szCs w:val="18"/>
+        </w:rPr>
         <w:tab/>
-      </w:r>
-      <w:proofErr w:type="gramStart"/>
-      <w:r>
-        <w:t>VARCHAR(</w:t>
-      </w:r>
-      <w:proofErr w:type="gramEnd"/>
-      <w:r>
-        <w:t>32),</w:t>
+        <w:t>VARCHAR(32),</w:t>
       </w:r>
     </w:p>
     <w:p>
       <w:pPr>
         <w:pStyle w:val="NoSpacing"/>
+        <w:rPr>
+          <w:rFonts w:ascii="Times New Roman" w:hAnsi="Times New Roman" w:cs="Times New Roman"/>
+          <w:sz w:val="18"/>
+          <w:szCs w:val="18"/>
+        </w:rPr>
       </w:pPr>
       <w:r>
+        <w:rPr>
+          <w:rFonts w:ascii="Times New Roman" w:hAnsi="Times New Roman" w:cs="Times New Roman"/>
+          <w:sz w:val="18"/>
+          <w:szCs w:val="18"/>
+        </w:rPr>
         <w:tab/>
         <w:t>"</w:t>
       </w:r>
       <w:proofErr w:type="spellStart"/>
       <w:r>
+        <w:rPr>
+          <w:rFonts w:ascii="Times New Roman" w:hAnsi="Times New Roman" w:cs="Times New Roman"/>
+          <w:sz w:val="18"/>
+          <w:szCs w:val="18"/>
+        </w:rPr>
         <w:t>first_name</w:t>
       </w:r>
       <w:proofErr w:type="spellEnd"/>
       <w:r>
+        <w:rPr>
+          <w:rFonts w:ascii="Times New Roman" w:hAnsi="Times New Roman" w:cs="Times New Roman"/>
+          <w:sz w:val="18"/>
+          <w:szCs w:val="18"/>
+        </w:rPr>
         <w:t>"</w:t>
       </w:r>
       <w:r>
+        <w:rPr>
+          <w:rFonts w:ascii="Times New Roman" w:hAnsi="Times New Roman" w:cs="Times New Roman"/>
+          <w:sz w:val="18"/>
+          <w:szCs w:val="18"/>
+        </w:rPr>
         <w:tab/>
-      </w:r>
-      <w:proofErr w:type="gramStart"/>
-      <w:r>
-        <w:t>VARCHAR(</w:t>
-      </w:r>
-      <w:proofErr w:type="gramEnd"/>
-      <w:r>
-        <w:t>32),</w:t>
+        <w:t>VARCHAR(32),</w:t>
       </w:r>
     </w:p>
     <w:p>
       <w:pPr>
         <w:pStyle w:val="NoSpacing"/>
+        <w:rPr>
+          <w:rFonts w:ascii="Times New Roman" w:hAnsi="Times New Roman" w:cs="Times New Roman"/>
+          <w:sz w:val="18"/>
+          <w:szCs w:val="18"/>
+        </w:rPr>
       </w:pPr>
       <w:r>
+        <w:rPr>
+          <w:rFonts w:ascii="Times New Roman" w:hAnsi="Times New Roman" w:cs="Times New Roman"/>
+          <w:sz w:val="18"/>
+          <w:szCs w:val="18"/>
+        </w:rPr>
         <w:tab/>
         <w:t>"</w:t>
       </w:r>
       <w:proofErr w:type="spellStart"/>
       <w:r>
+        <w:rPr>
+          <w:rFonts w:ascii="Times New Roman" w:hAnsi="Times New Roman" w:cs="Times New Roman"/>
+          <w:sz w:val="18"/>
+          <w:szCs w:val="18"/>
+        </w:rPr>
         <w:t>phone_number</w:t>
       </w:r>
       <w:proofErr w:type="spellEnd"/>
       <w:r>
+        <w:rPr>
+          <w:rFonts w:ascii="Times New Roman" w:hAnsi="Times New Roman" w:cs="Times New Roman"/>
+          <w:sz w:val="18"/>
+          <w:szCs w:val="18"/>
+        </w:rPr>
         <w:t>"</w:t>
       </w:r>
       <w:r>
+        <w:rPr>
+          <w:rFonts w:ascii="Times New Roman" w:hAnsi="Times New Roman" w:cs="Times New Roman"/>
+          <w:sz w:val="18"/>
+          <w:szCs w:val="18"/>
+        </w:rPr>
         <w:tab/>
         <w:t>INTEGER,</w:t>
       </w:r>
@@ -776,20 +1690,45 @@
     <w:p>
       <w:pPr>
         <w:pStyle w:val="NoSpacing"/>
+        <w:rPr>
+          <w:rFonts w:ascii="Times New Roman" w:hAnsi="Times New Roman" w:cs="Times New Roman"/>
+          <w:sz w:val="18"/>
+          <w:szCs w:val="18"/>
+        </w:rPr>
       </w:pPr>
       <w:r>
+        <w:rPr>
+          <w:rFonts w:ascii="Times New Roman" w:hAnsi="Times New Roman" w:cs="Times New Roman"/>
+          <w:sz w:val="18"/>
+          <w:szCs w:val="18"/>
+        </w:rPr>
         <w:tab/>
         <w:t>"</w:t>
       </w:r>
       <w:proofErr w:type="spellStart"/>
       <w:r>
+        <w:rPr>
+          <w:rFonts w:ascii="Times New Roman" w:hAnsi="Times New Roman" w:cs="Times New Roman"/>
+          <w:sz w:val="18"/>
+          <w:szCs w:val="18"/>
+        </w:rPr>
         <w:t>creationDate</w:t>
       </w:r>
       <w:proofErr w:type="spellEnd"/>
       <w:r>
+        <w:rPr>
+          <w:rFonts w:ascii="Times New Roman" w:hAnsi="Times New Roman" w:cs="Times New Roman"/>
+          <w:sz w:val="18"/>
+          <w:szCs w:val="18"/>
+        </w:rPr>
         <w:t>"</w:t>
       </w:r>
       <w:r>
+        <w:rPr>
+          <w:rFonts w:ascii="Times New Roman" w:hAnsi="Times New Roman" w:cs="Times New Roman"/>
+          <w:sz w:val="18"/>
+          <w:szCs w:val="18"/>
+        </w:rPr>
         <w:tab/>
         <w:t>DATETIME,</w:t>
       </w:r>
@@ -797,20 +1736,45 @@
     <w:p>
       <w:pPr>
         <w:pStyle w:val="NoSpacing"/>
+        <w:rPr>
+          <w:rFonts w:ascii="Times New Roman" w:hAnsi="Times New Roman" w:cs="Times New Roman"/>
+          <w:sz w:val="18"/>
+          <w:szCs w:val="18"/>
+        </w:rPr>
       </w:pPr>
       <w:r>
+        <w:rPr>
+          <w:rFonts w:ascii="Times New Roman" w:hAnsi="Times New Roman" w:cs="Times New Roman"/>
+          <w:sz w:val="18"/>
+          <w:szCs w:val="18"/>
+        </w:rPr>
         <w:tab/>
         <w:t>"</w:t>
       </w:r>
       <w:proofErr w:type="spellStart"/>
       <w:r>
+        <w:rPr>
+          <w:rFonts w:ascii="Times New Roman" w:hAnsi="Times New Roman" w:cs="Times New Roman"/>
+          <w:sz w:val="18"/>
+          <w:szCs w:val="18"/>
+        </w:rPr>
         <w:t>updatedDate</w:t>
       </w:r>
       <w:proofErr w:type="spellEnd"/>
       <w:r>
+        <w:rPr>
+          <w:rFonts w:ascii="Times New Roman" w:hAnsi="Times New Roman" w:cs="Times New Roman"/>
+          <w:sz w:val="18"/>
+          <w:szCs w:val="18"/>
+        </w:rPr>
         <w:t>"</w:t>
       </w:r>
       <w:r>
+        <w:rPr>
+          <w:rFonts w:ascii="Times New Roman" w:hAnsi="Times New Roman" w:cs="Times New Roman"/>
+          <w:sz w:val="18"/>
+          <w:szCs w:val="18"/>
+        </w:rPr>
         <w:tab/>
         <w:t>DATETIME,</w:t>
       </w:r>
@@ -818,28 +1782,46 @@
     <w:p>
       <w:pPr>
         <w:pStyle w:val="NoSpacing"/>
+        <w:rPr>
+          <w:rFonts w:ascii="Times New Roman" w:hAnsi="Times New Roman" w:cs="Times New Roman"/>
+          <w:sz w:val="18"/>
+          <w:szCs w:val="18"/>
+        </w:rPr>
       </w:pPr>
       <w:r>
+        <w:rPr>
+          <w:rFonts w:ascii="Times New Roman" w:hAnsi="Times New Roman" w:cs="Times New Roman"/>
+          <w:sz w:val="18"/>
+          <w:szCs w:val="18"/>
+        </w:rPr>
         <w:tab/>
         <w:t>"address"</w:t>
       </w:r>
       <w:r>
+        <w:rPr>
+          <w:rFonts w:ascii="Times New Roman" w:hAnsi="Times New Roman" w:cs="Times New Roman"/>
+          <w:sz w:val="18"/>
+          <w:szCs w:val="18"/>
+        </w:rPr>
         <w:tab/>
-      </w:r>
-      <w:proofErr w:type="gramStart"/>
-      <w:r>
-        <w:t>VARCHAR(</w:t>
-      </w:r>
-      <w:proofErr w:type="gramEnd"/>
-      <w:r>
-        <w:t>255),</w:t>
+        <w:t>VARCHAR(255),</w:t>
       </w:r>
     </w:p>
     <w:p>
       <w:pPr>
         <w:pStyle w:val="NoSpacing"/>
+        <w:rPr>
+          <w:rFonts w:ascii="Times New Roman" w:hAnsi="Times New Roman" w:cs="Times New Roman"/>
+          <w:sz w:val="18"/>
+          <w:szCs w:val="18"/>
+        </w:rPr>
       </w:pPr>
       <w:r>
+        <w:rPr>
+          <w:rFonts w:ascii="Times New Roman" w:hAnsi="Times New Roman" w:cs="Times New Roman"/>
+          <w:sz w:val="18"/>
+          <w:szCs w:val="18"/>
+        </w:rPr>
         <w:tab/>
         <w:t>PRIMARY KEY("_id")</w:t>
       </w:r>
@@ -847,8 +1829,18 @@
     <w:p>
       <w:pPr>
         <w:pStyle w:val="NoSpacing"/>
+        <w:rPr>
+          <w:rFonts w:ascii="Times New Roman" w:hAnsi="Times New Roman" w:cs="Times New Roman"/>
+          <w:sz w:val="18"/>
+          <w:szCs w:val="18"/>
+        </w:rPr>
       </w:pPr>
       <w:r>
+        <w:rPr>
+          <w:rFonts w:ascii="Times New Roman" w:hAnsi="Times New Roman" w:cs="Times New Roman"/>
+          <w:sz w:val="18"/>
+          <w:szCs w:val="18"/>
+        </w:rPr>
         <w:t>);</w:t>
       </w:r>
     </w:p>
@@ -912,6 +1904,11 @@
       <w:pPr>
         <w:pStyle w:val="Heading2"/>
       </w:pPr>
+    </w:p>
+    <w:p>
+      <w:pPr>
+        <w:pStyle w:val="Heading2"/>
+      </w:pPr>
       <w:r>
         <w:t>API Examples:</w:t>
       </w:r>
@@ -941,8 +1938,16 @@
           <w:p>
             <w:pPr>
               <w:spacing w:after="160" w:line="259" w:lineRule="auto"/>
+              <w:rPr>
+                <w:sz w:val="18"/>
+                <w:szCs w:val="18"/>
+              </w:rPr>
             </w:pPr>
             <w:r>
+              <w:rPr>
+                <w:sz w:val="18"/>
+                <w:szCs w:val="18"/>
+              </w:rPr>
               <w:t>Endpoint</w:t>
             </w:r>
           </w:p>
@@ -956,8 +1961,16 @@
             <w:pPr>
               <w:spacing w:after="160" w:line="259" w:lineRule="auto"/>
               <w:cnfStyle w:val="100000000000" w:firstRow="1" w:lastRow="0" w:firstColumn="0" w:lastColumn="0" w:oddVBand="0" w:evenVBand="0" w:oddHBand="0" w:evenHBand="0" w:firstRowFirstColumn="0" w:firstRowLastColumn="0" w:lastRowFirstColumn="0" w:lastRowLastColumn="0"/>
+              <w:rPr>
+                <w:sz w:val="18"/>
+                <w:szCs w:val="18"/>
+              </w:rPr>
             </w:pPr>
             <w:r>
+              <w:rPr>
+                <w:sz w:val="18"/>
+                <w:szCs w:val="18"/>
+              </w:rPr>
               <w:t>HTTP Method</w:t>
             </w:r>
           </w:p>
@@ -971,8 +1984,16 @@
             <w:pPr>
               <w:spacing w:after="160" w:line="259" w:lineRule="auto"/>
               <w:cnfStyle w:val="100000000000" w:firstRow="1" w:lastRow="0" w:firstColumn="0" w:lastColumn="0" w:oddVBand="0" w:evenVBand="0" w:oddHBand="0" w:evenHBand="0" w:firstRowFirstColumn="0" w:firstRowLastColumn="0" w:lastRowFirstColumn="0" w:lastRowLastColumn="0"/>
+              <w:rPr>
+                <w:sz w:val="18"/>
+                <w:szCs w:val="18"/>
+              </w:rPr>
             </w:pPr>
             <w:r>
+              <w:rPr>
+                <w:sz w:val="18"/>
+                <w:szCs w:val="18"/>
+              </w:rPr>
               <w:t>Sample Request</w:t>
             </w:r>
           </w:p>
@@ -988,20 +2009,33 @@
           <w:p>
             <w:pPr>
               <w:spacing w:after="160" w:line="259" w:lineRule="auto"/>
+              <w:rPr>
+                <w:sz w:val="18"/>
+                <w:szCs w:val="18"/>
+              </w:rPr>
             </w:pPr>
             <w:r>
+              <w:rPr>
+                <w:sz w:val="18"/>
+                <w:szCs w:val="18"/>
+              </w:rPr>
               <w:t>/</w:t>
             </w:r>
             <w:proofErr w:type="spellStart"/>
             <w:r>
+              <w:rPr>
+                <w:sz w:val="18"/>
+                <w:szCs w:val="18"/>
+              </w:rPr>
               <w:t>api</w:t>
             </w:r>
             <w:proofErr w:type="spellEnd"/>
             <w:r>
-              <w:t>/phonebook</w:t>
-            </w:r>
-            <w:r>
-              <w:t>/</w:t>
+              <w:rPr>
+                <w:sz w:val="18"/>
+                <w:szCs w:val="18"/>
+              </w:rPr>
+              <w:t>/phonebook/</w:t>
             </w:r>
           </w:p>
         </w:tc>
@@ -1014,8 +2048,16 @@
             <w:pPr>
               <w:spacing w:after="160" w:line="259" w:lineRule="auto"/>
               <w:cnfStyle w:val="000000000000" w:firstRow="0" w:lastRow="0" w:firstColumn="0" w:lastColumn="0" w:oddVBand="0" w:evenVBand="0" w:oddHBand="0" w:evenHBand="0" w:firstRowFirstColumn="0" w:firstRowLastColumn="0" w:lastRowFirstColumn="0" w:lastRowLastColumn="0"/>
+              <w:rPr>
+                <w:sz w:val="18"/>
+                <w:szCs w:val="18"/>
+              </w:rPr>
             </w:pPr>
             <w:r>
+              <w:rPr>
+                <w:sz w:val="18"/>
+                <w:szCs w:val="18"/>
+              </w:rPr>
               <w:t>GET</w:t>
             </w:r>
           </w:p>
@@ -1029,11 +2071,17 @@
             <w:pPr>
               <w:spacing w:after="160" w:line="259" w:lineRule="auto"/>
               <w:cnfStyle w:val="000000000000" w:firstRow="0" w:lastRow="0" w:firstColumn="0" w:lastColumn="0" w:oddVBand="0" w:evenVBand="0" w:oddHBand="0" w:evenHBand="0" w:firstRowFirstColumn="0" w:firstRowLastColumn="0" w:lastRowFirstColumn="0" w:lastRowLastColumn="0"/>
+              <w:rPr>
+                <w:sz w:val="18"/>
+                <w:szCs w:val="18"/>
+              </w:rPr>
             </w:pPr>
             <w:hyperlink r:id="rId11" w:history="1">
               <w:r>
                 <w:rPr>
                   <w:rStyle w:val="Hyperlink"/>
+                  <w:sz w:val="18"/>
+                  <w:szCs w:val="18"/>
                 </w:rPr>
                 <w:t>http://127.0.0.1:5000/api/phonebook</w:t>
               </w:r>
@@ -1051,23 +2099,33 @@
           <w:p>
             <w:pPr>
               <w:spacing w:after="160" w:line="259" w:lineRule="auto"/>
+              <w:rPr>
+                <w:sz w:val="18"/>
+                <w:szCs w:val="18"/>
+              </w:rPr>
             </w:pPr>
             <w:r>
+              <w:rPr>
+                <w:sz w:val="18"/>
+                <w:szCs w:val="18"/>
+              </w:rPr>
               <w:t>/</w:t>
             </w:r>
             <w:proofErr w:type="spellStart"/>
             <w:r>
+              <w:rPr>
+                <w:sz w:val="18"/>
+                <w:szCs w:val="18"/>
+              </w:rPr>
               <w:t>api</w:t>
             </w:r>
             <w:proofErr w:type="spellEnd"/>
             <w:r>
-              <w:t>/phonebook</w:t>
-            </w:r>
-            <w:r>
-              <w:t>/</w:t>
-            </w:r>
-            <w:r>
-              <w:t>add</w:t>
+              <w:rPr>
+                <w:sz w:val="18"/>
+                <w:szCs w:val="18"/>
+              </w:rPr>
+              <w:t>/phonebook/add</w:t>
             </w:r>
           </w:p>
         </w:tc>
@@ -1080,8 +2138,16 @@
             <w:pPr>
               <w:spacing w:after="160" w:line="259" w:lineRule="auto"/>
               <w:cnfStyle w:val="000000000000" w:firstRow="0" w:lastRow="0" w:firstColumn="0" w:lastColumn="0" w:oddVBand="0" w:evenVBand="0" w:oddHBand="0" w:evenHBand="0" w:firstRowFirstColumn="0" w:firstRowLastColumn="0" w:lastRowFirstColumn="0" w:lastRowLastColumn="0"/>
+              <w:rPr>
+                <w:sz w:val="18"/>
+                <w:szCs w:val="18"/>
+              </w:rPr>
             </w:pPr>
             <w:r>
+              <w:rPr>
+                <w:sz w:val="18"/>
+                <w:szCs w:val="18"/>
+              </w:rPr>
               <w:t>POST</w:t>
             </w:r>
           </w:p>
@@ -1095,8 +2161,16 @@
             <w:pPr>
               <w:spacing w:after="160" w:line="259" w:lineRule="auto"/>
               <w:cnfStyle w:val="000000000000" w:firstRow="0" w:lastRow="0" w:firstColumn="0" w:lastColumn="0" w:oddVBand="0" w:evenVBand="0" w:oddHBand="0" w:evenHBand="0" w:firstRowFirstColumn="0" w:firstRowLastColumn="0" w:lastRowFirstColumn="0" w:lastRowLastColumn="0"/>
+              <w:rPr>
+                <w:sz w:val="18"/>
+                <w:szCs w:val="18"/>
+              </w:rPr>
             </w:pPr>
             <w:r>
+              <w:rPr>
+                <w:sz w:val="18"/>
+                <w:szCs w:val="18"/>
+              </w:rPr>
               <w:t>http://127.0.0.1:5000/api/phonebook/add?sur_name="Suman"&amp;first_name="H"&amp;phone_number=4444444444</w:t>
             </w:r>
           </w:p>
@@ -1112,20 +2186,40 @@
           <w:p>
             <w:pPr>
               <w:spacing w:after="160" w:line="259" w:lineRule="auto"/>
+              <w:rPr>
+                <w:sz w:val="18"/>
+                <w:szCs w:val="18"/>
+              </w:rPr>
             </w:pPr>
             <w:r>
+              <w:rPr>
+                <w:sz w:val="18"/>
+                <w:szCs w:val="18"/>
+              </w:rPr>
               <w:t>/</w:t>
             </w:r>
             <w:proofErr w:type="spellStart"/>
             <w:r>
+              <w:rPr>
+                <w:sz w:val="18"/>
+                <w:szCs w:val="18"/>
+              </w:rPr>
               <w:t>api</w:t>
             </w:r>
             <w:proofErr w:type="spellEnd"/>
             <w:r>
+              <w:rPr>
+                <w:sz w:val="18"/>
+                <w:szCs w:val="18"/>
+              </w:rPr>
               <w:t>/ phonebook/search</w:t>
             </w:r>
             <w:proofErr w:type="gramStart"/>
             <w:r>
+              <w:rPr>
+                <w:sz w:val="18"/>
+                <w:szCs w:val="18"/>
+              </w:rPr>
               <w:t>/:surname</w:t>
             </w:r>
             <w:proofErr w:type="gramEnd"/>
@@ -1140,8 +2234,16 @@
             <w:pPr>
               <w:spacing w:after="160" w:line="259" w:lineRule="auto"/>
               <w:cnfStyle w:val="000000000000" w:firstRow="0" w:lastRow="0" w:firstColumn="0" w:lastColumn="0" w:oddVBand="0" w:evenVBand="0" w:oddHBand="0" w:evenHBand="0" w:firstRowFirstColumn="0" w:firstRowLastColumn="0" w:lastRowFirstColumn="0" w:lastRowLastColumn="0"/>
+              <w:rPr>
+                <w:sz w:val="18"/>
+                <w:szCs w:val="18"/>
+              </w:rPr>
             </w:pPr>
             <w:r>
+              <w:rPr>
+                <w:sz w:val="18"/>
+                <w:szCs w:val="18"/>
+              </w:rPr>
               <w:t>GET</w:t>
             </w:r>
           </w:p>
@@ -1155,11 +2257,17 @@
             <w:pPr>
               <w:spacing w:after="160" w:line="259" w:lineRule="auto"/>
               <w:cnfStyle w:val="000000000000" w:firstRow="0" w:lastRow="0" w:firstColumn="0" w:lastColumn="0" w:oddVBand="0" w:evenVBand="0" w:oddHBand="0" w:evenHBand="0" w:firstRowFirstColumn="0" w:firstRowLastColumn="0" w:lastRowFirstColumn="0" w:lastRowLastColumn="0"/>
+              <w:rPr>
+                <w:sz w:val="18"/>
+                <w:szCs w:val="18"/>
+              </w:rPr>
             </w:pPr>
             <w:hyperlink r:id="rId12" w:history="1">
               <w:r>
                 <w:rPr>
                   <w:rStyle w:val="Hyperlink"/>
+                  <w:sz w:val="18"/>
+                  <w:szCs w:val="18"/>
                 </w:rPr>
                 <w:t>http://127.0.0.1:5000/api/phonebook/search/Patel</w:t>
               </w:r>
@@ -1177,25 +2285,49 @@
           <w:p>
             <w:pPr>
               <w:spacing w:after="160" w:line="259" w:lineRule="auto"/>
+              <w:rPr>
+                <w:sz w:val="18"/>
+                <w:szCs w:val="18"/>
+              </w:rPr>
             </w:pPr>
             <w:r>
+              <w:rPr>
+                <w:sz w:val="18"/>
+                <w:szCs w:val="18"/>
+              </w:rPr>
               <w:t>/</w:t>
             </w:r>
             <w:proofErr w:type="spellStart"/>
             <w:r>
+              <w:rPr>
+                <w:sz w:val="18"/>
+                <w:szCs w:val="18"/>
+              </w:rPr>
               <w:t>api</w:t>
             </w:r>
             <w:proofErr w:type="spellEnd"/>
             <w:r>
+              <w:rPr>
+                <w:sz w:val="18"/>
+                <w:szCs w:val="18"/>
+              </w:rPr>
               <w:t>/phonebook/update</w:t>
             </w:r>
             <w:proofErr w:type="gramStart"/>
             <w:r>
+              <w:rPr>
+                <w:sz w:val="18"/>
+                <w:szCs w:val="18"/>
+              </w:rPr>
               <w:t>/:surname,:</w:t>
             </w:r>
             <w:proofErr w:type="spellStart"/>
             <w:proofErr w:type="gramEnd"/>
             <w:r>
+              <w:rPr>
+                <w:sz w:val="18"/>
+                <w:szCs w:val="18"/>
+              </w:rPr>
               <w:t>firstname</w:t>
             </w:r>
             <w:proofErr w:type="spellEnd"/>
@@ -1210,8 +2342,16 @@
             <w:pPr>
               <w:spacing w:after="160" w:line="259" w:lineRule="auto"/>
               <w:cnfStyle w:val="000000000000" w:firstRow="0" w:lastRow="0" w:firstColumn="0" w:lastColumn="0" w:oddVBand="0" w:evenVBand="0" w:oddHBand="0" w:evenHBand="0" w:firstRowFirstColumn="0" w:firstRowLastColumn="0" w:lastRowFirstColumn="0" w:lastRowLastColumn="0"/>
+              <w:rPr>
+                <w:sz w:val="18"/>
+                <w:szCs w:val="18"/>
+              </w:rPr>
             </w:pPr>
             <w:r>
+              <w:rPr>
+                <w:sz w:val="18"/>
+                <w:szCs w:val="18"/>
+              </w:rPr>
               <w:t>PUT</w:t>
             </w:r>
           </w:p>
@@ -1225,8 +2365,16 @@
             <w:pPr>
               <w:spacing w:after="160" w:line="259" w:lineRule="auto"/>
               <w:cnfStyle w:val="000000000000" w:firstRow="0" w:lastRow="0" w:firstColumn="0" w:lastColumn="0" w:oddVBand="0" w:evenVBand="0" w:oddHBand="0" w:evenHBand="0" w:firstRowFirstColumn="0" w:firstRowLastColumn="0" w:lastRowFirstColumn="0" w:lastRowLastColumn="0"/>
+              <w:rPr>
+                <w:sz w:val="18"/>
+                <w:szCs w:val="18"/>
+              </w:rPr>
             </w:pPr>
             <w:r>
+              <w:rPr>
+                <w:sz w:val="18"/>
+                <w:szCs w:val="18"/>
+              </w:rPr>
               <w:t>http://127.0.0.1:5000/api/phonebook/update/abc/xyz/sur_name=Suman&amp;first_name=H&amp;phone_number=4444444444</w:t>
             </w:r>
           </w:p>
@@ -1242,26 +2390,49 @@
           <w:p>
             <w:pPr>
               <w:spacing w:after="160" w:line="259" w:lineRule="auto"/>
+              <w:rPr>
+                <w:sz w:val="18"/>
+                <w:szCs w:val="18"/>
+              </w:rPr>
             </w:pPr>
             <w:r>
-              <w:lastRenderedPageBreak/>
+              <w:rPr>
+                <w:sz w:val="18"/>
+                <w:szCs w:val="18"/>
+              </w:rPr>
               <w:t>/</w:t>
             </w:r>
             <w:proofErr w:type="spellStart"/>
             <w:r>
+              <w:rPr>
+                <w:sz w:val="18"/>
+                <w:szCs w:val="18"/>
+              </w:rPr>
               <w:t>api</w:t>
             </w:r>
             <w:proofErr w:type="spellEnd"/>
             <w:r>
+              <w:rPr>
+                <w:sz w:val="18"/>
+                <w:szCs w:val="18"/>
+              </w:rPr>
               <w:t>/phonebook/remove</w:t>
             </w:r>
             <w:proofErr w:type="gramStart"/>
             <w:r>
+              <w:rPr>
+                <w:sz w:val="18"/>
+                <w:szCs w:val="18"/>
+              </w:rPr>
               <w:t>/:surname,:</w:t>
             </w:r>
             <w:proofErr w:type="spellStart"/>
             <w:proofErr w:type="gramEnd"/>
             <w:r>
+              <w:rPr>
+                <w:sz w:val="18"/>
+                <w:szCs w:val="18"/>
+              </w:rPr>
               <w:t>firstname</w:t>
             </w:r>
             <w:proofErr w:type="spellEnd"/>
@@ -1276,8 +2447,16 @@
             <w:pPr>
               <w:spacing w:after="160" w:line="259" w:lineRule="auto"/>
               <w:cnfStyle w:val="000000000000" w:firstRow="0" w:lastRow="0" w:firstColumn="0" w:lastColumn="0" w:oddVBand="0" w:evenVBand="0" w:oddHBand="0" w:evenHBand="0" w:firstRowFirstColumn="0" w:firstRowLastColumn="0" w:lastRowFirstColumn="0" w:lastRowLastColumn="0"/>
+              <w:rPr>
+                <w:sz w:val="18"/>
+                <w:szCs w:val="18"/>
+              </w:rPr>
             </w:pPr>
             <w:r>
+              <w:rPr>
+                <w:sz w:val="18"/>
+                <w:szCs w:val="18"/>
+              </w:rPr>
               <w:t>DELETE</w:t>
             </w:r>
           </w:p>
@@ -1291,14 +2470,30 @@
             <w:pPr>
               <w:spacing w:after="160" w:line="259" w:lineRule="auto"/>
               <w:cnfStyle w:val="000000000000" w:firstRow="0" w:lastRow="0" w:firstColumn="0" w:lastColumn="0" w:oddVBand="0" w:evenVBand="0" w:oddHBand="0" w:evenHBand="0" w:firstRowFirstColumn="0" w:firstRowLastColumn="0" w:lastRowFirstColumn="0" w:lastRowLastColumn="0"/>
+              <w:rPr>
+                <w:sz w:val="18"/>
+                <w:szCs w:val="18"/>
+              </w:rPr>
             </w:pPr>
             <w:r>
+              <w:rPr>
+                <w:sz w:val="18"/>
+                <w:szCs w:val="18"/>
+              </w:rPr>
               <w:t>http://127.0.0.1:5000/api/phonebook/</w:t>
             </w:r>
             <w:r>
+              <w:rPr>
+                <w:sz w:val="18"/>
+                <w:szCs w:val="18"/>
+              </w:rPr>
               <w:t>remove</w:t>
             </w:r>
             <w:r>
+              <w:rPr>
+                <w:sz w:val="18"/>
+                <w:szCs w:val="18"/>
+              </w:rPr>
               <w:t>/abc/xyz/</w:t>
             </w:r>
           </w:p>
@@ -1407,8 +2602,100 @@
       </w:pPr>
     </w:lvl>
   </w:abstractNum>
+  <w:abstractNum w:abstractNumId="1" w15:restartNumberingAfterBreak="0">
+    <w:nsid w:val="694F455A"/>
+    <w:multiLevelType w:val="hybridMultilevel"/>
+    <w:tmpl w:val="AB0C96C8"/>
+    <w:lvl w:ilvl="0" w:tplc="0409000F">
+      <w:start w:val="1"/>
+      <w:numFmt w:val="decimal"/>
+      <w:lvlText w:val="%1."/>
+      <w:lvlJc w:val="left"/>
+      <w:pPr>
+        <w:ind w:left="720" w:hanging="360"/>
+      </w:pPr>
+      <w:rPr>
+        <w:rFonts w:hint="default"/>
+      </w:rPr>
+    </w:lvl>
+    <w:lvl w:ilvl="1" w:tplc="04090019">
+      <w:start w:val="1"/>
+      <w:numFmt w:val="lowerLetter"/>
+      <w:lvlText w:val="%2."/>
+      <w:lvlJc w:val="left"/>
+      <w:pPr>
+        <w:ind w:left="1440" w:hanging="360"/>
+      </w:pPr>
+    </w:lvl>
+    <w:lvl w:ilvl="2" w:tplc="0409001B">
+      <w:start w:val="1"/>
+      <w:numFmt w:val="lowerRoman"/>
+      <w:lvlText w:val="%3."/>
+      <w:lvlJc w:val="right"/>
+      <w:pPr>
+        <w:ind w:left="2160" w:hanging="180"/>
+      </w:pPr>
+    </w:lvl>
+    <w:lvl w:ilvl="3" w:tplc="0409000F" w:tentative="1">
+      <w:start w:val="1"/>
+      <w:numFmt w:val="decimal"/>
+      <w:lvlText w:val="%4."/>
+      <w:lvlJc w:val="left"/>
+      <w:pPr>
+        <w:ind w:left="2880" w:hanging="360"/>
+      </w:pPr>
+    </w:lvl>
+    <w:lvl w:ilvl="4" w:tplc="04090019" w:tentative="1">
+      <w:start w:val="1"/>
+      <w:numFmt w:val="lowerLetter"/>
+      <w:lvlText w:val="%5."/>
+      <w:lvlJc w:val="left"/>
+      <w:pPr>
+        <w:ind w:left="3600" w:hanging="360"/>
+      </w:pPr>
+    </w:lvl>
+    <w:lvl w:ilvl="5" w:tplc="0409001B" w:tentative="1">
+      <w:start w:val="1"/>
+      <w:numFmt w:val="lowerRoman"/>
+      <w:lvlText w:val="%6."/>
+      <w:lvlJc w:val="right"/>
+      <w:pPr>
+        <w:ind w:left="4320" w:hanging="180"/>
+      </w:pPr>
+    </w:lvl>
+    <w:lvl w:ilvl="6" w:tplc="0409000F" w:tentative="1">
+      <w:start w:val="1"/>
+      <w:numFmt w:val="decimal"/>
+      <w:lvlText w:val="%7."/>
+      <w:lvlJc w:val="left"/>
+      <w:pPr>
+        <w:ind w:left="5040" w:hanging="360"/>
+      </w:pPr>
+    </w:lvl>
+    <w:lvl w:ilvl="7" w:tplc="04090019" w:tentative="1">
+      <w:start w:val="1"/>
+      <w:numFmt w:val="lowerLetter"/>
+      <w:lvlText w:val="%8."/>
+      <w:lvlJc w:val="left"/>
+      <w:pPr>
+        <w:ind w:left="5760" w:hanging="360"/>
+      </w:pPr>
+    </w:lvl>
+    <w:lvl w:ilvl="8" w:tplc="0409001B" w:tentative="1">
+      <w:start w:val="1"/>
+      <w:numFmt w:val="lowerRoman"/>
+      <w:lvlText w:val="%9."/>
+      <w:lvlJc w:val="right"/>
+      <w:pPr>
+        <w:ind w:left="6480" w:hanging="180"/>
+      </w:pPr>
+    </w:lvl>
+  </w:abstractNum>
   <w:num w:numId="1">
     <w:abstractNumId w:val="0"/>
+  </w:num>
+  <w:num w:numId="2">
+    <w:abstractNumId w:val="1"/>
   </w:num>
 </w:numbering>
 </file>

</xml_diff>